<commit_message>
New translations swift onboarding and take a pause.docx (Afrikaans)
</commit_message>
<xml_diff>
--- a/translations/parenttext_5day_south_africa/af/af_SWIFT Onboarding and Take a Pause.docx
+++ b/translations/parenttext_5day_south_africa/af/af_SWIFT Onboarding and Take a Pause.docx
@@ -141,7 +141,7 @@
           </w:tcPr>
           <w:p>
             <w:r>
-              <w:t xml:space="preserve">Welcome to ParentText! </w:t>
+              <w:t xml:space="preserve">Welkom by ParentText! </w:t>
             </w:r>
           </w:p>
           <w:p/>
@@ -152,34 +152,34 @@
               </w:rPr>
             </w:pPr>
             <w:r>
-              <w:t xml:space="preserve">ParentText is like having a supportive friend by your side, guiding you through the ups and downs of raising your child. </w:t>
-              <w:br w:type="textWrapping"/>
-              <w:br w:type="textWrapping"/>
-              <w:t xml:space="preserve">Created by a team of experts from the University of Cape Town, the University of Oxford, Fort Hare University, Clowns Without Borders South Africa, and Parenting for Lifelong Health, ParentText has been tested worldwide to ensure it offers the best help possible. </w:t>
-              <w:br w:type="textWrapping"/>
-              <w:br w:type="textWrapping"/>
-              <w:t xml:space="preserve">I am ______, your guide. Even though I might seem human, I am a robot created by Parenting for Lifelong Health and UNICEF to support you in your parenting journey. </w:t>
-            </w:r>
-          </w:p>
-        </w:tc>
-        <w:tc>
-          <w:tcPr>
-            <w:shd w:fill="auto" w:val="clear"/>
-            <w:tcMar>
-              <w:top w:w="100.0" w:type="dxa"/>
-              <w:left w:w="100.0" w:type="dxa"/>
-              <w:bottom w:w="100.0" w:type="dxa"/>
-              <w:right w:w="100.0" w:type="dxa"/>
-            </w:tcMar>
-            <w:vAlign w:val="top"/>
-          </w:tcPr>
-          <w:p>
-            <w:pPr>
-              <w:widowControl w:val="0"/>
-              <w:spacing w:line="240" w:lineRule="auto"/>
-            </w:pPr>
-            <w:r>
-              <w:t xml:space="preserve">Welcome to ParentText!</w:t>
+              <w:t xml:space="preserve">ParentText is soos om 'n ondersteunende vriend langs jou te hê, wat jou lei deur die op- en afdraandes van jou kind se grootmaak. </w:t>
+              <w:br w:type="textWrapping"/>
+              <w:br w:type="textWrapping"/>
+              <w:t xml:space="preserve">Geskep deur 'n span kundiges van die Universiteit van Kaapstad, die Universiteit van Oxford, Fort Hare Universiteit, Clowns Without Borders Suid-Afrika, en Parenting for Lifelong Health, is ParentText wêreldwyd getoets om te verseker dat dit die beste hulp moontlik bied. </w:t>
+              <w:br w:type="textWrapping"/>
+              <w:br w:type="textWrapping"/>
+              <w:t xml:space="preserve">Ek is ______, jou gids. Al lyk ek dalk menslik, is ek 'n robot geskep deur Parenting for Lifelong Health en UNICEF om jou in jou ouerskapreis te ondersteun. </w:t>
+            </w:r>
+          </w:p>
+        </w:tc>
+        <w:tc>
+          <w:tcPr>
+            <w:shd w:fill="auto" w:val="clear"/>
+            <w:tcMar>
+              <w:top w:w="100.0" w:type="dxa"/>
+              <w:left w:w="100.0" w:type="dxa"/>
+              <w:bottom w:w="100.0" w:type="dxa"/>
+              <w:right w:w="100.0" w:type="dxa"/>
+            </w:tcMar>
+            <w:vAlign w:val="top"/>
+          </w:tcPr>
+          <w:p>
+            <w:pPr>
+              <w:widowControl w:val="0"/>
+              <w:spacing w:line="240" w:lineRule="auto"/>
+            </w:pPr>
+            <w:r>
+              <w:t xml:space="preserve">Welkom by ParentText!</w:t>
             </w:r>
           </w:p>
         </w:tc>
@@ -202,10 +202,10 @@
           </w:tcPr>
           <w:p>
             <w:r>
-              <w:t xml:space="preserve">Let us see how ParentText works. </w:t>
-              <w:br w:type="textWrapping"/>
-              <w:br w:type="textWrapping"/>
-              <w:t xml:space="preserve">ParentText offers 5 daily lessons to improve your relationship with your child or teen. Once you complete all 5 daily lessons, you will earn a positive parenting certificate! </w:t>
+              <w:t xml:space="preserve">Kom ons kyk hoe ParentText werk. </w:t>
+              <w:br w:type="textWrapping"/>
+              <w:br w:type="textWrapping"/>
+              <w:t xml:space="preserve">ParentText bied 5 daaglikse lesse aan om jou verhouding met jou kind of tiener te verbeter. Sodra jy al 5 daaglikse lesse voltooi, sal jy 'n positiewe ouerskapsertifikaat ontvang! </w:t>
             </w:r>
           </w:p>
           <w:p/>
@@ -266,7 +266,7 @@
           </w:tcPr>
           <w:p>
             <w:r>
-              <w:t xml:space="preserve">Now, let’s see what a lesson in ParentText looks like. </w:t>
+              <w:t xml:space="preserve">Nou, kom ons kyk hoe 'n les in ParentText lyk. </w:t>
             </w:r>
           </w:p>
           <w:p/>

</xml_diff>